<commit_message>
Adding Updated SLS Implicit Unit Test "test_11.py"
</commit_message>
<xml_diff>
--- a/UnitTests/TuningCorrector/test_11 Manual SLS Implicit/220310_Implicit_SLS_Unit_Test_11_Proc_Doc.docx
+++ b/UnitTests/TuningCorrector/test_11 Manual SLS Implicit/220310_Implicit_SLS_Unit_Test_11_Proc_Doc.docx
@@ -266,12 +266,10 @@
         </w:numPr>
       </w:pPr>
       <w:proofErr w:type="spellStart"/>
-      <w:proofErr w:type="gramStart"/>
       <w:r>
         <w:t>MSRESOLVE.G.implicitSLScorrection</w:t>
       </w:r>
       <w:proofErr w:type="spellEnd"/>
-      <w:proofErr w:type="gramEnd"/>
       <w:r>
         <w:t xml:space="preserve"> = True</w:t>
       </w:r>
@@ -1009,10 +1007,7 @@
         </w:numPr>
       </w:pPr>
       <w:r>
-        <w:t xml:space="preserve">1butanal signals will be standardized to 100. </w:t>
-      </w:r>
-      <w:r>
-        <w:t>All</w:t>
+        <w:t>1butanal signals will be standardized to 100. All</w:t>
       </w:r>
       <w:r>
         <w:t xml:space="preserve"> molecule</w:t>
@@ -1024,10 +1019,7 @@
         <w:t>inputted</w:t>
       </w:r>
       <w:r>
-        <w:t xml:space="preserve"> into this Madix and Ko file</w:t>
-      </w:r>
-      <w:r>
-        <w:t xml:space="preserve">. </w:t>
+        <w:t xml:space="preserve"> into this Madix and Ko file. </w:t>
       </w:r>
     </w:p>
     <w:p>
@@ -1161,10 +1153,7 @@
         </w:numPr>
       </w:pPr>
       <w:r>
-        <w:t xml:space="preserve">SLS will be performed (With SLS Implicit) using </w:t>
-      </w:r>
-      <w:r>
-        <w:t>molecules, masses, and correction factors from “</w:t>
+        <w:t>SLS will be performed (With SLS Implicit) using molecules, masses, and correction factors from “</w:t>
       </w:r>
       <w:r>
         <w:t>Masses-Molecules_SLS_UnitTest_Test_1</w:t>
@@ -1182,10 +1171,7 @@
         <w:t>_TC_1butanal</w:t>
       </w:r>
       <w:r>
-        <w:t>_SLS_Implicit</w:t>
-      </w:r>
-      <w:r>
-        <w:t>”</w:t>
+        <w:t>_SLS_Implicit”</w:t>
       </w:r>
     </w:p>
     <w:p>
@@ -1197,13 +1183,7 @@
         </w:numPr>
       </w:pPr>
       <w:r>
-        <w:t>This will be documented in “Test_11_SLS</w:t>
-      </w:r>
-      <w:r>
-        <w:t>_Implicit</w:t>
-      </w:r>
-      <w:r>
-        <w:t>.xlsx”</w:t>
+        <w:t>This will be documented in “Test_11_SLS_Implicit.xlsx”</w:t>
       </w:r>
     </w:p>
     <w:p>
@@ -1300,15 +1280,19 @@
         <w:t xml:space="preserve">Relationship Used: </w:t>
       </w:r>
       <w:r>
-        <w:t>(C-</w:t>
-      </w:r>
-      <w:proofErr w:type="gramStart"/>
-      <w:r>
-        <w:t>1  *</w:t>
-      </w:r>
-      <w:proofErr w:type="gramEnd"/>
-      <w:r>
-        <w:t xml:space="preserve"> Concentration = Signal) or (Signal * C = Concentration)</w:t>
+        <w:t>(C-1  * Concentration = Signal) or (Signal * C = Concentration)</w:t>
+      </w:r>
+    </w:p>
+    <w:p>
+      <w:pPr>
+        <w:pStyle w:val="ListParagraph"/>
+        <w:numPr>
+          <w:ilvl w:val="2"/>
+          <w:numId w:val="1"/>
+        </w:numPr>
+      </w:pPr>
+      <w:r>
+        <w:t xml:space="preserve">Once SLS is performed, remaining molecule concentrations will be solved using the left-over signals from SLS. This is known as SLS Implicit. Once the left over concentrations are solved for, they will be added back to the final solved molecule concentration. </w:t>
       </w:r>
     </w:p>
     <w:sectPr>

</xml_diff>